<commit_message>
Actualización de entregas del 1 al 3
Actualizacion y agrege Anexo de riesgo (entrega 4).
</commit_message>
<xml_diff>
--- a/Archivos de proyecto/Entrega 1/Entrevista de elicitación.docx
+++ b/Archivos de proyecto/Entrega 1/Entrevista de elicitación.docx
@@ -32,7 +32,7 @@
     <w:p/>
     <w:p>
       <w:r>
-        <w:pict>
+        <w:pict w14:anchorId="2AE52E71">
           <v:rect id="_x0000_i1025" style="width:0;height:1.5pt" o:hralign="center" o:hrstd="t" o:hr="t" fillcolor="#a0a0a0" stroked="f"/>
         </w:pict>
       </w:r>
@@ -84,16 +84,7 @@
           <w:sz w:val="28"/>
           <w:szCs w:val="28"/>
         </w:rPr>
-        <w:t xml:space="preserve">Identificación: </w:t>
-      </w:r>
-      <w:r>
-        <w:rPr>
-          <w:b/>
-          <w:color w:val="5F5F5F"/>
-          <w:sz w:val="28"/>
-          <w:szCs w:val="28"/>
-        </w:rPr>
-        <w:t>G5E1</w:t>
+        <w:t>Identificación: G5E1</w:t>
       </w:r>
     </w:p>
     <w:p>
@@ -237,29 +228,15 @@
                 <w:sz w:val="24"/>
                 <w:szCs w:val="24"/>
               </w:rPr>
-              <w:t>Documentos a que se hacen referencias: SRS</w:t>
-            </w:r>
-            <w:r>
-              <w:rPr>
-                <w:b/>
-                <w:color w:val="FF0000"/>
+              <w:t xml:space="preserve">Documentos a que se hacen referencias: </w:t>
+            </w:r>
+            <w:r>
+              <w:rPr>
                 <w:sz w:val="24"/>
                 <w:szCs w:val="24"/>
               </w:rPr>
-              <w:t xml:space="preserve"> </w:t>
-            </w:r>
-            <w:hyperlink r:id="rId8">
-              <w:r>
-                <w:rPr>
-                  <w:b/>
-                  <w:color w:val="1155CC"/>
-                  <w:sz w:val="24"/>
-                  <w:szCs w:val="24"/>
-                  <w:u w:val="single"/>
-                </w:rPr>
-                <w:t xml:space="preserve">Wiki </w:t>
-              </w:r>
-            </w:hyperlink>
+              <w:t>-</w:t>
+            </w:r>
           </w:p>
         </w:tc>
         <w:bookmarkStart w:id="0" w:name="_30j0zll" w:colFirst="0" w:colLast="0"/>
@@ -315,7 +292,23 @@
                 <w:sz w:val="24"/>
                 <w:szCs w:val="24"/>
               </w:rPr>
-              <w:t>Entrevistado: Nancy Días.                                Cargo: Dueña del blog antiguo.</w:t>
+              <w:t>Entrevistado: Nancy Días.                                Cargo: Dueña del blog</w:t>
+            </w:r>
+            <w:r>
+              <w:rPr>
+                <w:b w:val="0"/>
+                <w:sz w:val="24"/>
+                <w:szCs w:val="24"/>
+              </w:rPr>
+              <w:t xml:space="preserve"> actual</w:t>
+            </w:r>
+            <w:r>
+              <w:rPr>
+                <w:b w:val="0"/>
+                <w:sz w:val="24"/>
+                <w:szCs w:val="24"/>
+              </w:rPr>
+              <w:t>.</w:t>
             </w:r>
           </w:p>
           <w:p>
@@ -360,7 +353,7 @@
             <w:r>
               <w:t xml:space="preserve">Soy la dueña del blog </w:t>
             </w:r>
-            <w:hyperlink r:id="rId9">
+            <w:hyperlink r:id="rId8">
               <w:r>
                 <w:rPr>
                   <w:color w:val="1155CC"/>
@@ -504,9 +497,20 @@
           <w:p>
             <w:pPr>
               <w:pStyle w:val="Ttulo1"/>
+              <w:rPr>
+                <w:b w:val="0"/>
+                <w:sz w:val="22"/>
+                <w:szCs w:val="22"/>
+                <w:u w:val="single"/>
+              </w:rPr>
             </w:pPr>
             <w:bookmarkStart w:id="7" w:name="_vrb2kqx0j2yl" w:colFirst="0" w:colLast="0"/>
             <w:bookmarkEnd w:id="7"/>
+          </w:p>
+          <w:p>
+            <w:pPr>
+              <w:pStyle w:val="Ttulo1"/>
+            </w:pPr>
             <w:r>
               <w:rPr>
                 <w:b w:val="0"/>
@@ -514,12 +518,12 @@
                 <w:szCs w:val="22"/>
                 <w:u w:val="single"/>
               </w:rPr>
+              <w:lastRenderedPageBreak/>
               <w:t>¿Qué datos se piden para el registro del usuario?</w:t>
             </w:r>
           </w:p>
           <w:p>
             <w:r>
-              <w:lastRenderedPageBreak/>
               <w:t>Nombre y apellido, fecha de nacimiento, sexo, datos de contacto (email y teléfono).</w:t>
             </w:r>
           </w:p>
@@ -567,7 +571,7 @@
           </w:p>
           <w:p>
             <w:r>
-              <w:t>Se va a contar a contar con un sistema de puntos para que, en cierta forma, se controle el sitio. Nosotros vamos a dar cierto puntaje a las personas que hagan favores, y a los que los hagan mal le vamos a restar puntos.</w:t>
+              <w:t>Se va a contar con un sistema de puntos para que, en cierta forma, se controle el sitio. Nosotros vamos a dar cierto puntaje a las personas que hagan favores, y a los que los hagan mal le vamos a restar puntos.</w:t>
             </w:r>
           </w:p>
           <w:p>
@@ -577,7 +581,13 @@
           </w:p>
           <w:p>
             <w:r>
-              <w:t>Como puede pasar que haya muchas personas que se ofrezcan para hacer un favor, vos podes elegir quien de todas lo hará.</w:t>
+              <w:t xml:space="preserve">Como puede pasar que haya muchas personas que se ofrezcan para hacer un favor, vos </w:t>
+            </w:r>
+            <w:r>
+              <w:t>podés</w:t>
+            </w:r>
+            <w:r>
+              <w:t xml:space="preserve"> elegir quien de todas lo hará.</w:t>
             </w:r>
           </w:p>
           <w:p>
@@ -726,13 +736,15 @@
             <w:r>
               <w:t>Solo yo. Le pedía ayuda al que me hizo el blog. Me gustaría que el mantenimiento se encarguen ustedes. Si les parece bien podría ser un mantenimiento por 6 meses y en un futuro ver si se necesita extender.</w:t>
             </w:r>
+            <w:bookmarkStart w:id="16" w:name="_GoBack"/>
+            <w:bookmarkEnd w:id="16"/>
           </w:p>
           <w:p>
             <w:pPr>
               <w:pStyle w:val="Ttulo1"/>
             </w:pPr>
-            <w:bookmarkStart w:id="16" w:name="_haabkq7qmgwb" w:colFirst="0" w:colLast="0"/>
-            <w:bookmarkEnd w:id="16"/>
+            <w:bookmarkStart w:id="17" w:name="_haabkq7qmgwb" w:colFirst="0" w:colLast="0"/>
+            <w:bookmarkEnd w:id="17"/>
             <w:r>
               <w:rPr>
                 <w:b w:val="0"/>
@@ -740,24 +752,21 @@
                 <w:szCs w:val="22"/>
                 <w:u w:val="single"/>
               </w:rPr>
+              <w:lastRenderedPageBreak/>
               <w:t>Las personas con deseo de cumplir favores, ¿Donde los buscaría?</w:t>
             </w:r>
           </w:p>
           <w:p>
             <w:r>
-              <w:t xml:space="preserve">Ni bien entras al sitio, tiene que aparecer el listado de todos los favores. Debe existir la </w:t>
-            </w:r>
-            <w:r>
-              <w:lastRenderedPageBreak/>
-              <w:t>posibilidad de poder buscar o filtrar por el título del favor, ordenar por ejemplo por pocas visitas. También se debería poder buscar por ciudad.</w:t>
+              <w:t>Ni bien entras al sitio, tiene que aparecer el listado de todos los favores. Debe existir la posibilidad de poder buscar o filtrar por el título del favor, ordenar por ejemplo por pocas visitas. También se debería poder buscar por ciudad.</w:t>
             </w:r>
           </w:p>
           <w:p>
             <w:pPr>
               <w:pStyle w:val="Ttulo1"/>
             </w:pPr>
-            <w:bookmarkStart w:id="17" w:name="_1fx8blvg5oqi" w:colFirst="0" w:colLast="0"/>
-            <w:bookmarkEnd w:id="17"/>
+            <w:bookmarkStart w:id="18" w:name="_1fx8blvg5oqi" w:colFirst="0" w:colLast="0"/>
+            <w:bookmarkEnd w:id="18"/>
             <w:r>
               <w:rPr>
                 <w:b w:val="0"/>
@@ -777,8 +786,8 @@
             <w:pPr>
               <w:pStyle w:val="Ttulo1"/>
             </w:pPr>
-            <w:bookmarkStart w:id="18" w:name="_cjbp753tu8p" w:colFirst="0" w:colLast="0"/>
-            <w:bookmarkEnd w:id="18"/>
+            <w:bookmarkStart w:id="19" w:name="_cjbp753tu8p" w:colFirst="0" w:colLast="0"/>
+            <w:bookmarkEnd w:id="19"/>
             <w:r>
               <w:rPr>
                 <w:b w:val="0"/>
@@ -791,22 +800,35 @@
           </w:p>
           <w:p>
             <w:r>
-              <w:t>Yo podría como una persona que voy a hacer un favor, ver el listado y decir “este favor lo quiero hacer” porque es accesible, pongo “HACER FAVOR”, dejo la fecha para cuando lo podría hacer y me quedo a la espera de una respuesta. Y ahí la persona que necesita el favor puede hacer una elección de la persona que lo va a ayudar. Desde algún lado tendría que poder ver el estado de mi pedido (si me lo acepto o rechazo).</w:t>
-            </w:r>
-          </w:p>
-          <w:p>
-            <w:r>
-              <w:t>Luego realizado el favor, osea</w:t>
-            </w:r>
-            <w:bookmarkStart w:id="19" w:name="_GoBack"/>
-            <w:bookmarkEnd w:id="19"/>
-            <w:r>
-              <w:t xml:space="preserve"> una vez que paso la fecha que me había dicho el que me iba a hacer el favor, vos vas a poder calificarla. Solo se puede calificar a las personas que el sistema ya vinculó.</w:t>
-            </w:r>
-          </w:p>
-          <w:p>
-            <w:r>
-              <w:t>Las personas en el momento de aceptar o rechazar van a poder ver el puntaje que tienen las otras personas, ya que esto te va a ayudar a elegir.</w:t>
+              <w:t>Yo podría como una persona que voy a hacer un favor, ver el listado y decir “este favor lo quiero hacer” porque es accesible, pongo “HACER FAVOR”, dejo la fecha</w:t>
+            </w:r>
+            <w:r>
+              <w:t xml:space="preserve"> y descripción</w:t>
+            </w:r>
+            <w:r>
+              <w:t xml:space="preserve"> para cuando lo podría hacer y me quedo a la espera de una respuesta. Y ahí la persona que necesita el favor puede hacer una elección de la persona que lo va a ayudar. Desde algún lado tendría que poder ver el estado de mi pedido (si me lo acepto o rechazo).</w:t>
+            </w:r>
+          </w:p>
+          <w:p>
+            <w:r>
+              <w:t>Luego realizado el favor, osea una vez que paso la fecha que me había dicho el que me iba a hacer el favor, vos vas a poder calificarla</w:t>
+            </w:r>
+            <w:r>
+              <w:t xml:space="preserve"> si el favor fue realizado o no</w:t>
+            </w:r>
+            <w:r>
+              <w:t>. Solo se puede calificar a las personas que el sistema ya vinculó.</w:t>
+            </w:r>
+          </w:p>
+          <w:p>
+            <w:r>
+              <w:t xml:space="preserve">Las personas en el momento de aceptar o rechazar van a poder </w:t>
+            </w:r>
+            <w:r>
+              <w:t>ver el logro</w:t>
+            </w:r>
+            <w:r>
+              <w:t xml:space="preserve"> que tienen las otras personas, ya que esto te va a ayudar a elegir.</w:t>
             </w:r>
           </w:p>
           <w:p>
@@ -846,6 +868,23 @@
           </w:p>
           <w:p>
             <w:pPr>
+              <w:spacing w:line="276" w:lineRule="auto"/>
+            </w:pPr>
+            <w:r>
+              <w:rPr>
+                <w:sz w:val="22"/>
+                <w:szCs w:val="22"/>
+              </w:rPr>
+              <w:t>Automatizar las acciones del sistema dentro de una nueva página web, para que ya no se necesite una persona que cumpla el rol intermediario entre las dos partes del favor.</w:t>
+            </w:r>
+          </w:p>
+          <w:p>
+            <w:pPr>
+              <w:spacing w:line="360" w:lineRule="auto"/>
+            </w:pPr>
+          </w:p>
+          <w:p>
+            <w:pPr>
               <w:spacing w:line="360" w:lineRule="auto"/>
             </w:pPr>
             <w:r>
@@ -854,25 +893,12 @@
                 <w:sz w:val="24"/>
                 <w:szCs w:val="24"/>
               </w:rPr>
-              <w:t>Informe final:</w:t>
-            </w:r>
-          </w:p>
-          <w:p>
-            <w:pPr>
-              <w:spacing w:line="276" w:lineRule="auto"/>
-            </w:pPr>
-            <w:r>
-              <w:rPr>
-                <w:sz w:val="22"/>
-                <w:szCs w:val="22"/>
-                <w:u w:val="single"/>
-              </w:rPr>
-              <w:t>Objetivo:</w:t>
-            </w:r>
-            <w:r>
-              <w:rPr>
-                <w:sz w:val="22"/>
-                <w:szCs w:val="22"/>
+              <w:t>Información obtenida en detalle:</w:t>
+            </w:r>
+            <w:r>
+              <w:rPr>
+                <w:sz w:val="24"/>
+                <w:szCs w:val="24"/>
               </w:rPr>
               <w:t xml:space="preserve"> </w:t>
             </w:r>
@@ -885,23 +911,6 @@
               <w:rPr>
                 <w:sz w:val="22"/>
                 <w:szCs w:val="22"/>
-              </w:rPr>
-              <w:t>Automatizar las acciones del sistema dentro de una nueva página web, para que ya no se necesite una persona que cumpla el rol intermediario entre las dos partes del favor.</w:t>
-            </w:r>
-          </w:p>
-          <w:p>
-            <w:pPr>
-              <w:spacing w:line="276" w:lineRule="auto"/>
-            </w:pPr>
-          </w:p>
-          <w:p>
-            <w:pPr>
-              <w:spacing w:line="276" w:lineRule="auto"/>
-            </w:pPr>
-            <w:r>
-              <w:rPr>
-                <w:sz w:val="22"/>
-                <w:szCs w:val="22"/>
                 <w:u w:val="single"/>
               </w:rPr>
               <w:t>Plataforma:</w:t>
@@ -1055,12 +1064,14 @@
                 <w:sz w:val="22"/>
                 <w:szCs w:val="22"/>
               </w:rPr>
+              <w:lastRenderedPageBreak/>
               <w:t>Los puntos de cada persona también tiene la funcionalidad para determinar si son “buenos”.</w:t>
             </w:r>
           </w:p>
           <w:p>
             <w:pPr>
               <w:spacing w:line="276" w:lineRule="auto"/>
+              <w:ind w:left="720" w:hanging="720"/>
             </w:pPr>
             <w:r>
               <w:rPr>
@@ -1068,6 +1079,13 @@
                 <w:szCs w:val="22"/>
               </w:rPr>
               <w:t>Además de los puntos, se tendrá un sistema de “logros” que permitirá categorizar a los usuarios. (De 0 a x puntos es un logro; de x a tantos puntos es otro logro)</w:t>
+            </w:r>
+            <w:r>
+              <w:rPr>
+                <w:sz w:val="22"/>
+                <w:szCs w:val="22"/>
+              </w:rPr>
+              <w:t>ar</w:t>
             </w:r>
           </w:p>
           <w:p>
@@ -1456,7 +1474,35 @@
                 <w:sz w:val="22"/>
                 <w:szCs w:val="22"/>
               </w:rPr>
-              <w:t>Las personas que quieran cumplir ese favor, se postulan como voluntario, especificando para cuando podría hacerlo. Se queda a la espera de una respuesta.</w:t>
+              <w:t xml:space="preserve">Las personas que quieran cumplir ese favor, se postulan como voluntario, especificando para </w:t>
+            </w:r>
+            <w:r>
+              <w:rPr>
+                <w:sz w:val="22"/>
+                <w:szCs w:val="22"/>
+              </w:rPr>
+              <w:t>cuándo</w:t>
+            </w:r>
+            <w:r>
+              <w:rPr>
+                <w:sz w:val="22"/>
+                <w:szCs w:val="22"/>
+              </w:rPr>
+              <w:t xml:space="preserve"> podría hacerlo</w:t>
+            </w:r>
+            <w:r>
+              <w:rPr>
+                <w:sz w:val="22"/>
+                <w:szCs w:val="22"/>
+              </w:rPr>
+              <w:t xml:space="preserve"> y una descripción</w:t>
+            </w:r>
+            <w:r>
+              <w:rPr>
+                <w:sz w:val="22"/>
+                <w:szCs w:val="22"/>
+              </w:rPr>
+              <w:t>. Se queda a la espera de una respuesta.</w:t>
             </w:r>
           </w:p>
           <w:p>
@@ -1500,7 +1546,7 @@
                 <w:sz w:val="22"/>
                 <w:szCs w:val="22"/>
               </w:rPr>
-              <w:t>Como puede pasar que muchas personas se ofrecen para hacer el mismo favor, el dueño del favor puede elegir quién lo llevará a cabo. A la hora de decidir se podrá ver los puntajes de los usuarios y las fechas estipuladas.</w:t>
+              <w:t>Como puede pasar que muchas personas se ofrecen para hacer el mismo favor, el dueño del favor puede elegir quién lo llevará a cabo. A la hora de decidir se podrá ver el puntaje de los usuarios y las fechas estipuladas.</w:t>
             </w:r>
           </w:p>
           <w:p>
@@ -1522,7 +1568,15 @@
                 <w:sz w:val="22"/>
                 <w:szCs w:val="22"/>
               </w:rPr>
-              <w:t>En el momento en que el dueño del favor acepta a un voluntario, éste se convierte en ayudante y, recién ahí la página permitirá el intercambio de los datos de contacto (en ningún otro momento serán visibles)</w:t>
+              <w:t xml:space="preserve">En el momento en que el dueño del favor acepta a un voluntario, éste se convierte en ayudante y, recién ahí la página permitirá el intercambio de los </w:t>
+            </w:r>
+            <w:r>
+              <w:rPr>
+                <w:sz w:val="22"/>
+                <w:szCs w:val="22"/>
+              </w:rPr>
+              <w:lastRenderedPageBreak/>
+              <w:t>datos de contacto (en ningún otro momento serán visibles)</w:t>
             </w:r>
           </w:p>
           <w:p>
@@ -1946,7 +2000,10 @@
           </w:p>
           <w:p>
             <w:pPr>
-              <w:spacing w:line="276" w:lineRule="auto"/>
+              <w:rPr>
+                <w:sz w:val="22"/>
+                <w:szCs w:val="22"/>
+              </w:rPr>
             </w:pPr>
             <w:r>
               <w:rPr>
@@ -1954,73 +2011,6 @@
                 <w:szCs w:val="22"/>
               </w:rPr>
               <w:t>Interacción entre redes sociales.</w:t>
-            </w:r>
-          </w:p>
-          <w:p>
-            <w:pPr>
-              <w:spacing w:line="360" w:lineRule="auto"/>
-            </w:pPr>
-          </w:p>
-          <w:p>
-            <w:pPr>
-              <w:spacing w:line="360" w:lineRule="auto"/>
-            </w:pPr>
-          </w:p>
-          <w:p>
-            <w:pPr>
-              <w:spacing w:line="360" w:lineRule="auto"/>
-            </w:pPr>
-          </w:p>
-          <w:p>
-            <w:pPr>
-              <w:spacing w:line="360" w:lineRule="auto"/>
-            </w:pPr>
-            <w:r>
-              <w:rPr>
-                <w:b/>
-                <w:sz w:val="24"/>
-                <w:szCs w:val="24"/>
-              </w:rPr>
-              <w:t>Información obtenida en detalle:</w:t>
-            </w:r>
-            <w:r>
-              <w:rPr>
-                <w:sz w:val="24"/>
-                <w:szCs w:val="24"/>
-              </w:rPr>
-              <w:t xml:space="preserve"> </w:t>
-            </w:r>
-          </w:p>
-          <w:p>
-            <w:r>
-              <w:rPr>
-                <w:sz w:val="24"/>
-                <w:szCs w:val="24"/>
-              </w:rPr>
-              <w:t>Ninguna</w:t>
-            </w:r>
-          </w:p>
-          <w:p/>
-          <w:p>
-            <w:pPr>
-              <w:spacing w:line="360" w:lineRule="auto"/>
-            </w:pPr>
-            <w:r>
-              <w:rPr>
-                <w:b/>
-                <w:sz w:val="24"/>
-                <w:szCs w:val="24"/>
-              </w:rPr>
-              <w:t xml:space="preserve">Información pendiente: </w:t>
-            </w:r>
-          </w:p>
-          <w:p>
-            <w:r>
-              <w:rPr>
-                <w:sz w:val="24"/>
-                <w:szCs w:val="24"/>
-              </w:rPr>
-              <w:t>Especificación del mantenimiento.</w:t>
             </w:r>
           </w:p>
         </w:tc>
@@ -2054,18 +2044,6 @@
                 <w:sz w:val="24"/>
                 <w:szCs w:val="24"/>
               </w:rPr>
-              <w:t>Documentos que debe entregar el entrevistado: Informe de entrevista</w:t>
-            </w:r>
-          </w:p>
-          <w:p>
-            <w:pPr>
-              <w:spacing w:line="360" w:lineRule="auto"/>
-            </w:pPr>
-            <w:r>
-              <w:rPr>
-                <w:sz w:val="24"/>
-                <w:szCs w:val="24"/>
-              </w:rPr>
               <w:t>Próxima entrevista: -</w:t>
             </w:r>
           </w:p>
@@ -2078,8 +2056,8 @@
       </w:pPr>
     </w:p>
     <w:sectPr>
-      <w:headerReference w:type="first" r:id="rId10"/>
-      <w:footerReference w:type="first" r:id="rId11"/>
+      <w:headerReference w:type="first" r:id="rId9"/>
+      <w:footerReference w:type="first" r:id="rId10"/>
       <w:pgSz w:w="11906" w:h="16838"/>
       <w:pgMar w:top="1418" w:right="1701" w:bottom="1418" w:left="1701" w:header="720" w:footer="720" w:gutter="0"/>
       <w:pgNumType w:start="1"/>
@@ -2120,7 +2098,7 @@
         <w:noProof/>
       </w:rPr>
       <w:drawing>
-        <wp:inline distT="0" distB="0" distL="114300" distR="114300">
+        <wp:inline distT="0" distB="0" distL="114300" distR="114300" wp14:anchorId="78893135" wp14:editId="4231BE89">
           <wp:extent cx="1408430" cy="1408430"/>
           <wp:effectExtent l="0" t="0" r="0" b="0"/>
           <wp:docPr id="1" name="image01.png"/>
@@ -3000,6 +2978,88 @@
       </w:tblCellMar>
     </w:tblPr>
   </w:style>
+  <w:style w:type="character" w:styleId="Refdecomentario">
+    <w:name w:val="annotation reference"/>
+    <w:basedOn w:val="Fuentedeprrafopredeter"/>
+    <w:uiPriority w:val="99"/>
+    <w:semiHidden/>
+    <w:unhideWhenUsed/>
+    <w:rsid w:val="000504B3"/>
+    <w:rPr>
+      <w:sz w:val="16"/>
+      <w:szCs w:val="16"/>
+    </w:rPr>
+  </w:style>
+  <w:style w:type="paragraph" w:styleId="Textocomentario">
+    <w:name w:val="annotation text"/>
+    <w:basedOn w:val="Normal"/>
+    <w:link w:val="TextocomentarioCar"/>
+    <w:uiPriority w:val="99"/>
+    <w:semiHidden/>
+    <w:unhideWhenUsed/>
+    <w:rsid w:val="000504B3"/>
+  </w:style>
+  <w:style w:type="character" w:customStyle="1" w:styleId="TextocomentarioCar">
+    <w:name w:val="Texto comentario Car"/>
+    <w:basedOn w:val="Fuentedeprrafopredeter"/>
+    <w:link w:val="Textocomentario"/>
+    <w:uiPriority w:val="99"/>
+    <w:semiHidden/>
+    <w:rsid w:val="000504B3"/>
+  </w:style>
+  <w:style w:type="paragraph" w:styleId="Asuntodelcomentario">
+    <w:name w:val="annotation subject"/>
+    <w:basedOn w:val="Textocomentario"/>
+    <w:next w:val="Textocomentario"/>
+    <w:link w:val="AsuntodelcomentarioCar"/>
+    <w:uiPriority w:val="99"/>
+    <w:semiHidden/>
+    <w:unhideWhenUsed/>
+    <w:rsid w:val="000504B3"/>
+    <w:rPr>
+      <w:b/>
+      <w:bCs/>
+    </w:rPr>
+  </w:style>
+  <w:style w:type="character" w:customStyle="1" w:styleId="AsuntodelcomentarioCar">
+    <w:name w:val="Asunto del comentario Car"/>
+    <w:basedOn w:val="TextocomentarioCar"/>
+    <w:link w:val="Asuntodelcomentario"/>
+    <w:uiPriority w:val="99"/>
+    <w:semiHidden/>
+    <w:rsid w:val="000504B3"/>
+    <w:rPr>
+      <w:b/>
+      <w:bCs/>
+    </w:rPr>
+  </w:style>
+  <w:style w:type="paragraph" w:styleId="Textodeglobo">
+    <w:name w:val="Balloon Text"/>
+    <w:basedOn w:val="Normal"/>
+    <w:link w:val="TextodegloboCar"/>
+    <w:uiPriority w:val="99"/>
+    <w:semiHidden/>
+    <w:unhideWhenUsed/>
+    <w:rsid w:val="000504B3"/>
+    <w:rPr>
+      <w:rFonts w:ascii="Segoe UI" w:hAnsi="Segoe UI" w:cs="Segoe UI"/>
+      <w:sz w:val="18"/>
+      <w:szCs w:val="18"/>
+    </w:rPr>
+  </w:style>
+  <w:style w:type="character" w:customStyle="1" w:styleId="TextodegloboCar">
+    <w:name w:val="Texto de globo Car"/>
+    <w:basedOn w:val="Fuentedeprrafopredeter"/>
+    <w:link w:val="Textodeglobo"/>
+    <w:uiPriority w:val="99"/>
+    <w:semiHidden/>
+    <w:rsid w:val="000504B3"/>
+    <w:rPr>
+      <w:rFonts w:ascii="Segoe UI" w:hAnsi="Segoe UI" w:cs="Segoe UI"/>
+      <w:sz w:val="18"/>
+      <w:szCs w:val="18"/>
+    </w:rPr>
+  </w:style>
 </w:styles>
 </file>
 
@@ -3269,7 +3329,7 @@
 </file>
 
 <file path=customXml/itemProps1.xml><?xml version="1.0" encoding="utf-8"?>
-<ds:datastoreItem xmlns:ds="http://schemas.openxmlformats.org/officeDocument/2006/customXml" ds:itemID="{4DE44203-0AEF-4B20-945B-BEC499EA0821}">
+<ds:datastoreItem xmlns:ds="http://schemas.openxmlformats.org/officeDocument/2006/customXml" ds:itemID="{C5FB2126-72BA-427F-A35E-D1F6D60A5B3A}">
   <ds:schemaRefs>
     <ds:schemaRef ds:uri="http://schemas.openxmlformats.org/officeDocument/2006/bibliography"/>
   </ds:schemaRefs>

</xml_diff>